<commit_message>
update logos and experience descriptions
</commit_message>
<xml_diff>
--- a/public/Noorjahan_Khatoon_Resume.docx
+++ b/public/Noorjahan_Khatoon_Resume.docx
@@ -1,6 +1,6 @@
 
 <file path=word/document.xml><?xml version="1.0" encoding="utf-8"?>
-<w:document xmlns:wpc="http://schemas.microsoft.com/office/word/2010/wordprocessingCanvas" xmlns:cx="http://schemas.microsoft.com/office/drawing/2014/chartex" xmlns:cx1="http://schemas.microsoft.com/office/drawing/2015/9/8/chartex" xmlns:cx2="http://schemas.microsoft.com/office/drawing/2015/10/21/chartex" xmlns:cx3="http://schemas.microsoft.com/office/drawing/2016/5/9/chartex" xmlns:cx4="http://schemas.microsoft.com/office/drawing/2016/5/10/chartex" xmlns:cx5="http://schemas.microsoft.com/office/drawing/2016/5/11/chartex" xmlns:cx6="http://schemas.microsoft.com/office/drawing/2016/5/12/chartex" xmlns:cx7="http://schemas.microsoft.com/office/drawing/2016/5/13/chartex" xmlns:cx8="http://schemas.microsoft.com/office/drawing/2016/5/14/chartex" xmlns:mc="http://schemas.openxmlformats.org/markup-compatibility/2006" xmlns:aink="http://schemas.microsoft.com/office/drawing/2016/ink" xmlns:am3d="http://schemas.microsoft.com/office/drawing/2017/model3d" xmlns:o="urn:schemas-microsoft-com:office:office" xmlns:oel="http://schemas.microsoft.com/office/2019/extlst" xmlns:r="http://schemas.openxmlformats.org/officeDocument/2006/relationships" xmlns:m="http://schemas.openxmlformats.org/officeDocument/2006/math" xmlns:v="urn:schemas-microsoft-com:vml" xmlns:wp14="http://schemas.microsoft.com/office/word/2010/wordprocessingDrawing" xmlns:wp="http://schemas.openxmlformats.org/drawingml/2006/wordprocessingDrawing" xmlns:w10="urn:schemas-microsoft-com:office:word" xmlns:w="http://schemas.openxmlformats.org/wordprocessingml/2006/main" xmlns:w14="http://schemas.microsoft.com/office/word/2010/wordml" xmlns:w15="http://schemas.microsoft.com/office/word/2012/wordml" xmlns:w16cex="http://schemas.microsoft.com/office/word/2018/wordml/cex" xmlns:w16cid="http://schemas.microsoft.com/office/word/2016/wordml/cid" xmlns:w16="http://schemas.microsoft.com/office/word/2018/wordml" xmlns:w16du="http://schemas.microsoft.com/office/word/2023/wordml/word16du" xmlns:w16sdtdh="http://schemas.microsoft.com/office/word/2020/wordml/sdtdatahash" xmlns:w16se="http://schemas.microsoft.com/office/word/2015/wordml/symex" xmlns:wpg="http://schemas.microsoft.com/office/word/2010/wordprocessingGroup" xmlns:wpi="http://schemas.microsoft.com/office/word/2010/wordprocessingInk" xmlns:wne="http://schemas.microsoft.com/office/word/2006/wordml" xmlns:wps="http://schemas.microsoft.com/office/word/2010/wordprocessingShape" mc:Ignorable="w14 w15 w16se w16cid w16 w16cex w16sdtdh w16du wp14">
+<w:document xmlns:wpc="http://schemas.microsoft.com/office/word/2010/wordprocessingCanvas" xmlns:cx="http://schemas.microsoft.com/office/drawing/2014/chartex" xmlns:cx1="http://schemas.microsoft.com/office/drawing/2015/9/8/chartex" xmlns:cx2="http://schemas.microsoft.com/office/drawing/2015/10/21/chartex" xmlns:cx3="http://schemas.microsoft.com/office/drawing/2016/5/9/chartex" xmlns:cx4="http://schemas.microsoft.com/office/drawing/2016/5/10/chartex" xmlns:cx5="http://schemas.microsoft.com/office/drawing/2016/5/11/chartex" xmlns:cx6="http://schemas.microsoft.com/office/drawing/2016/5/12/chartex" xmlns:cx7="http://schemas.microsoft.com/office/drawing/2016/5/13/chartex" xmlns:cx8="http://schemas.microsoft.com/office/drawing/2016/5/14/chartex" xmlns:mc="http://schemas.openxmlformats.org/markup-compatibility/2006" xmlns:aink="http://schemas.microsoft.com/office/drawing/2016/ink" xmlns:am3d="http://schemas.microsoft.com/office/drawing/2017/model3d" xmlns:o="urn:schemas-microsoft-com:office:office" xmlns:oel="http://schemas.microsoft.com/office/2019/extlst" xmlns:r="http://schemas.openxmlformats.org/officeDocument/2006/relationships" xmlns:m="http://schemas.openxmlformats.org/officeDocument/2006/math" xmlns:v="urn:schemas-microsoft-com:vml" xmlns:wp14="http://schemas.microsoft.com/office/word/2010/wordprocessingDrawing" xmlns:wp="http://schemas.openxmlformats.org/drawingml/2006/wordprocessingDrawing" xmlns:w10="urn:schemas-microsoft-com:office:word" xmlns:w="http://schemas.openxmlformats.org/wordprocessingml/2006/main" xmlns:w14="http://schemas.microsoft.com/office/word/2010/wordml" xmlns:w15="http://schemas.microsoft.com/office/word/2012/wordml" xmlns:w16cex="http://schemas.microsoft.com/office/word/2018/wordml/cex" xmlns:w16cid="http://schemas.microsoft.com/office/word/2016/wordml/cid" xmlns:w16="http://schemas.microsoft.com/office/word/2018/wordml" xmlns:w16du="http://schemas.microsoft.com/office/word/2023/wordml/word16du" xmlns:w16sdtdh="http://schemas.microsoft.com/office/word/2020/wordml/sdtdatahash" xmlns:w16sdtfl="http://schemas.microsoft.com/office/word/2024/wordml/sdtformatlock" xmlns:w16se="http://schemas.microsoft.com/office/word/2015/wordml/symex" xmlns:wpg="http://schemas.microsoft.com/office/word/2010/wordprocessingGroup" xmlns:wpi="http://schemas.microsoft.com/office/word/2010/wordprocessingInk" xmlns:wne="http://schemas.microsoft.com/office/word/2006/wordml" xmlns:wps="http://schemas.microsoft.com/office/word/2010/wordprocessingShape" mc:Ignorable="w14 w15 w16se w16cid w16 w16cex w16sdtdh w16sdtfl w16du wp14">
   <w:body>
     <w:p>
       <w:pPr>
@@ -35,7 +35,7 @@
         <w:br/>
         <w:t xml:space="preserve">Gurgaon, India | </w:t>
       </w:r>
-      <w:hyperlink r:id="rId6">
+      <w:hyperlink r:id="rId6" w:history="1">
         <w:r>
           <w:rPr>
             <w:color w:val="0000FF"/>
@@ -100,8 +100,8 @@
     </w:p>
     <w:p>
       <w:r>
-        <w:pict w14:anchorId="14D5EE95">
-          <v:rect id="_x0000_i1025" style="width:0;height:1.5pt" o:hralign="center" o:hrstd="t" o:hr="t" fillcolor="#a0a0a0" stroked="f"/>
+        <w:pict w14:anchorId="3224683B">
+          <v:rect id="1026" o:spid="_x0000_i1025" style="width:0;height:1.5pt;visibility:visible;mso-wrap-distance-left:0;mso-wrap-distance-right:0" o:hralign="center" o:hrstd="t" o:hr="t" fillcolor="#a0a0a0" stroked="f"/>
         </w:pict>
       </w:r>
       <w:r>
@@ -109,37 +109,7 @@
           <w:sz w:val="20"/>
           <w:szCs w:val="20"/>
         </w:rPr>
-        <w:t xml:space="preserve">Detail-oriented and proactive software engineer with 3.5 years of experience in the telecom domain. Specialized in developing and deploying high-quality software solutions. Proficient in Core Java, Spring Boot, JavaScript ES6, and web technologies (HTML, CSS, Apache </w:t>
-      </w:r>
-      <w:proofErr w:type="spellStart"/>
-      <w:r>
-        <w:rPr>
-          <w:sz w:val="20"/>
-          <w:szCs w:val="20"/>
-        </w:rPr>
-        <w:t>Free</w:t>
-      </w:r>
-      <w:r>
-        <w:rPr>
-          <w:sz w:val="20"/>
-          <w:szCs w:val="20"/>
-        </w:rPr>
-        <w:t>m</w:t>
-      </w:r>
-      <w:r>
-        <w:rPr>
-          <w:sz w:val="20"/>
-          <w:szCs w:val="20"/>
-        </w:rPr>
-        <w:t>arker</w:t>
-      </w:r>
-      <w:proofErr w:type="spellEnd"/>
-      <w:r>
-        <w:rPr>
-          <w:sz w:val="20"/>
-          <w:szCs w:val="20"/>
-        </w:rPr>
-        <w:t xml:space="preserve">), and skilled in SQL and NoSQL (Neo4j) databases. </w:t>
+        <w:t xml:space="preserve">Detail-oriented and proactive software engineer with over 3.5 years of experience in the telecom domain. Specialized in developing and deploying high-quality software solutions. Proficient in Core Java, Spring Boot, JavaScript ES6, and web technologies (HTML, CSS, Apache Freemarker), and skilled in SQL and NoSQL (Neo4j) databases. </w:t>
       </w:r>
     </w:p>
     <w:p>
@@ -186,8 +156,8 @@
         </w:rPr>
       </w:pPr>
       <w:r>
-        <w:pict w14:anchorId="4BE2BBDC">
-          <v:rect id="_x0000_i1026" style="width:0;height:1.5pt" o:hralign="center" o:hrstd="t" o:hr="t" fillcolor="#a0a0a0" stroked="f"/>
+        <w:pict w14:anchorId="39BF7946">
+          <v:rect id="1027" o:spid="_x0000_i1026" style="width:0;height:1.5pt;visibility:visible;mso-wrap-distance-left:0;mso-wrap-distance-right:0" o:hralign="center" o:hrstd="t" o:hr="t" fillcolor="#a0a0a0" stroked="f"/>
         </w:pict>
       </w:r>
     </w:p>
@@ -253,63 +223,7 @@
           <w:sz w:val="20"/>
           <w:szCs w:val="20"/>
         </w:rPr>
-        <w:t xml:space="preserve">Core Java, Spring Boot, </w:t>
-      </w:r>
-      <w:proofErr w:type="spellStart"/>
-      <w:r>
-        <w:rPr>
-          <w:rFonts w:ascii="Helvetica Neue" w:eastAsia="Helvetica Neue" w:hAnsi="Helvetica Neue" w:cs="Helvetica Neue"/>
-          <w:color w:val="000009"/>
-          <w:sz w:val="20"/>
-          <w:szCs w:val="20"/>
-        </w:rPr>
-        <w:t>Free</w:t>
-      </w:r>
-      <w:r>
-        <w:rPr>
-          <w:rFonts w:ascii="Helvetica Neue" w:eastAsia="Helvetica Neue" w:hAnsi="Helvetica Neue" w:cs="Helvetica Neue"/>
-          <w:color w:val="000009"/>
-          <w:sz w:val="20"/>
-          <w:szCs w:val="20"/>
-        </w:rPr>
-        <w:t>m</w:t>
-      </w:r>
-      <w:r>
-        <w:rPr>
-          <w:rFonts w:ascii="Helvetica Neue" w:eastAsia="Helvetica Neue" w:hAnsi="Helvetica Neue" w:cs="Helvetica Neue"/>
-          <w:color w:val="000009"/>
-          <w:sz w:val="20"/>
-          <w:szCs w:val="20"/>
-        </w:rPr>
-        <w:t>arker</w:t>
-      </w:r>
-      <w:proofErr w:type="spellEnd"/>
-      <w:r>
-        <w:rPr>
-          <w:rFonts w:ascii="Helvetica Neue" w:eastAsia="Helvetica Neue" w:hAnsi="Helvetica Neue" w:cs="Helvetica Neue"/>
-          <w:color w:val="000009"/>
-          <w:sz w:val="20"/>
-          <w:szCs w:val="20"/>
-        </w:rPr>
-        <w:t>, JavaScript ES6,</w:t>
-      </w:r>
-      <w:r>
-        <w:rPr>
-          <w:rFonts w:ascii="Helvetica Neue" w:eastAsia="Helvetica Neue" w:hAnsi="Helvetica Neue" w:cs="Helvetica Neue"/>
-          <w:color w:val="000009"/>
-          <w:sz w:val="20"/>
-          <w:szCs w:val="20"/>
-        </w:rPr>
-        <w:t xml:space="preserve"> HTML, </w:t>
-      </w:r>
-      <w:r>
-        <w:rPr>
-          <w:rFonts w:ascii="Helvetica Neue" w:eastAsia="Helvetica Neue" w:hAnsi="Helvetica Neue" w:cs="Helvetica Neue"/>
-          <w:color w:val="000009"/>
-          <w:sz w:val="20"/>
-          <w:szCs w:val="20"/>
-        </w:rPr>
-        <w:t xml:space="preserve"> </w:t>
+        <w:t xml:space="preserve">Core Java, Spring Boot, Freemarker, JavaScript ES6, HTML,  </w:t>
       </w:r>
     </w:p>
     <w:p>
@@ -374,6 +288,16 @@
       </w:r>
       <w:r>
         <w:rPr>
+          <w:rFonts w:ascii="Helvetica Neue" w:eastAsia="Helvetica Neue" w:hAnsi="Helvetica Neue" w:cs="Helvetica Neue"/>
+          <w:color w:val="000009"/>
+          <w:sz w:val="20"/>
+          <w:szCs w:val="20"/>
+        </w:rPr>
+        <w:t xml:space="preserve">Basic </w:t>
+      </w:r>
+      <w:r>
+        <w:rPr>
+          <w:rFonts w:ascii="Helvetica Neue" w:eastAsia="Helvetica Neue" w:hAnsi="Helvetica Neue" w:cs="Helvetica Neue"/>
           <w:color w:val="000009"/>
           <w:sz w:val="20"/>
           <w:szCs w:val="20"/>
@@ -804,8 +728,8 @@
         </w:rPr>
       </w:pPr>
       <w:r>
-        <w:pict w14:anchorId="7717B415">
-          <v:rect id="_x0000_i1027" style="width:0;height:1.5pt" o:hralign="center" o:hrstd="t" o:hr="t" fillcolor="#a0a0a0" stroked="f"/>
+        <w:pict w14:anchorId="019C441B">
+          <v:rect id="1028" o:spid="_x0000_i1027" style="width:0;height:1.5pt;visibility:visible;mso-wrap-distance-left:0;mso-wrap-distance-right:0" o:hralign="center" o:hrstd="t" o:hr="t" fillcolor="#a0a0a0" stroked="f"/>
         </w:pict>
       </w:r>
     </w:p>
@@ -821,13 +745,7 @@
         <w:rPr>
           <w:b/>
         </w:rPr>
-        <w:t>Infinite Computer Solution</w:t>
-      </w:r>
-      <w:r>
-        <w:rPr>
-          <w:b/>
-        </w:rPr>
-        <w:t>s</w:t>
+        <w:t>Infinite Computer Solutions</w:t>
       </w:r>
       <w:r>
         <w:tab/>
@@ -1051,61 +969,25 @@
           <w:sz w:val="20"/>
           <w:szCs w:val="20"/>
         </w:rPr>
-        <w:t>Develop</w:t>
-      </w:r>
-      <w:r>
-        <w:rPr>
-          <w:rFonts w:ascii="Helvetica Neue" w:eastAsia="Helvetica Neue" w:hAnsi="Helvetica Neue" w:cs="Helvetica Neue"/>
-          <w:color w:val="000000"/>
-          <w:sz w:val="20"/>
-          <w:szCs w:val="20"/>
-        </w:rPr>
-        <w:t>ing</w:t>
-      </w:r>
-      <w:r>
-        <w:rPr>
-          <w:rFonts w:ascii="Helvetica Neue" w:eastAsia="Helvetica Neue" w:hAnsi="Helvetica Neue" w:cs="Helvetica Neue"/>
-          <w:color w:val="000000"/>
-          <w:sz w:val="20"/>
-          <w:szCs w:val="20"/>
-        </w:rPr>
-        <w:t xml:space="preserve"> and maintain</w:t>
-      </w:r>
-      <w:r>
-        <w:rPr>
-          <w:rFonts w:ascii="Helvetica Neue" w:eastAsia="Helvetica Neue" w:hAnsi="Helvetica Neue" w:cs="Helvetica Neue"/>
-          <w:color w:val="000000"/>
-          <w:sz w:val="20"/>
-          <w:szCs w:val="20"/>
-        </w:rPr>
-        <w:t>ing</w:t>
-      </w:r>
-      <w:r>
-        <w:rPr>
-          <w:rFonts w:ascii="Helvetica Neue" w:eastAsia="Helvetica Neue" w:hAnsi="Helvetica Neue" w:cs="Helvetica Neue"/>
-          <w:color w:val="000000"/>
-          <w:sz w:val="20"/>
-          <w:szCs w:val="20"/>
-        </w:rPr>
-        <w:t xml:space="preserve"> </w:t>
-      </w:r>
-      <w:r>
-        <w:rPr>
-          <w:rFonts w:ascii="Helvetica Neue" w:eastAsia="Helvetica Neue" w:hAnsi="Helvetica Neue" w:cs="Helvetica Neue"/>
-          <w:color w:val="000000"/>
-          <w:sz w:val="20"/>
-          <w:szCs w:val="20"/>
-        </w:rPr>
-        <w:t>UIV Adapter</w:t>
-      </w:r>
-      <w:r>
-        <w:rPr>
-          <w:rFonts w:ascii="Helvetica Neue" w:eastAsia="Helvetica Neue" w:hAnsi="Helvetica Neue" w:cs="Helvetica Neue"/>
-          <w:color w:val="000000"/>
-          <w:sz w:val="20"/>
-          <w:szCs w:val="20"/>
-        </w:rPr>
-        <w:t xml:space="preserve"> using Core Java and Spring Boot.</w:t>
+        <w:t xml:space="preserve">Developing and maintaining UIV </w:t>
+      </w:r>
+      <w:r>
+        <w:rPr>
+          <w:rFonts w:eastAsia="Helvetica Neue" w:hAnsi="Helvetica Neue" w:cs="Helvetica Neue"/>
+          <w:color w:val="000000"/>
+          <w:sz w:val="20"/>
+          <w:szCs w:val="20"/>
+        </w:rPr>
+        <w:t xml:space="preserve">Discovery </w:t>
+      </w:r>
+      <w:r>
+        <w:rPr>
+          <w:rFonts w:ascii="Helvetica Neue" w:eastAsia="Helvetica Neue" w:hAnsi="Helvetica Neue" w:cs="Helvetica Neue"/>
+          <w:color w:val="000000"/>
+          <w:sz w:val="20"/>
+          <w:szCs w:val="20"/>
+        </w:rPr>
+        <w:t>Adapter using Core Java and Spring Boot.</w:t>
       </w:r>
     </w:p>
     <w:p>
@@ -1135,25 +1017,25 @@
           <w:sz w:val="20"/>
           <w:szCs w:val="20"/>
         </w:rPr>
-        <w:t xml:space="preserve">Converting customer input data in </w:t>
-      </w:r>
-      <w:r>
-        <w:rPr>
-          <w:rFonts w:ascii="Helvetica Neue" w:eastAsia="Helvetica Neue" w:hAnsi="Helvetica Neue" w:cs="Helvetica Neue"/>
-          <w:color w:val="000000"/>
-          <w:sz w:val="20"/>
-          <w:szCs w:val="20"/>
-        </w:rPr>
-        <w:t>Json</w:t>
-      </w:r>
-      <w:r>
-        <w:rPr>
-          <w:rFonts w:ascii="Helvetica Neue" w:eastAsia="Helvetica Neue" w:hAnsi="Helvetica Neue" w:cs="Helvetica Neue"/>
-          <w:color w:val="000000"/>
-          <w:sz w:val="20"/>
-          <w:szCs w:val="20"/>
-        </w:rPr>
-        <w:t>/xml to transform into UIV.</w:t>
+        <w:t>Converting</w:t>
+      </w:r>
+      <w:r>
+        <w:rPr>
+          <w:rFonts w:eastAsia="Helvetica Neue" w:hAnsi="Helvetica Neue" w:cs="Helvetica Neue"/>
+          <w:color w:val="000000"/>
+          <w:sz w:val="20"/>
+          <w:szCs w:val="20"/>
+        </w:rPr>
+        <w:t xml:space="preserve"> discover</w:t>
+      </w:r>
+      <w:r>
+        <w:rPr>
+          <w:rFonts w:ascii="Helvetica Neue" w:eastAsia="Helvetica Neue" w:hAnsi="Helvetica Neue" w:cs="Helvetica Neue"/>
+          <w:color w:val="000000"/>
+          <w:sz w:val="20"/>
+          <w:szCs w:val="20"/>
+        </w:rPr>
+        <w:t>ed customer input data in Json/xml to transform into UIV.</w:t>
       </w:r>
     </w:p>
     <w:p>
@@ -1183,97 +1065,16 @@
           <w:sz w:val="20"/>
           <w:szCs w:val="20"/>
         </w:rPr>
-        <w:t>Crea</w:t>
-      </w:r>
-      <w:r>
-        <w:rPr>
-          <w:rFonts w:ascii="Helvetica Neue" w:eastAsia="Helvetica Neue" w:hAnsi="Helvetica Neue" w:cs="Helvetica Neue"/>
-          <w:color w:val="000000"/>
-          <w:sz w:val="20"/>
-          <w:szCs w:val="20"/>
-        </w:rPr>
-        <w:t>ti</w:t>
-      </w:r>
-      <w:r>
-        <w:rPr>
-          <w:rFonts w:ascii="Helvetica Neue" w:eastAsia="Helvetica Neue" w:hAnsi="Helvetica Neue" w:cs="Helvetica Neue"/>
-          <w:color w:val="000000"/>
-          <w:sz w:val="20"/>
-          <w:szCs w:val="20"/>
-        </w:rPr>
-        <w:t xml:space="preserve">ng </w:t>
-      </w:r>
-      <w:r>
-        <w:rPr>
-          <w:rFonts w:ascii="Helvetica Neue" w:eastAsia="Helvetica Neue" w:hAnsi="Helvetica Neue" w:cs="Helvetica Neue"/>
-          <w:color w:val="000000"/>
-          <w:sz w:val="20"/>
-          <w:szCs w:val="20"/>
-        </w:rPr>
-        <w:t>rela</w:t>
-      </w:r>
-      <w:r>
-        <w:rPr>
-          <w:rFonts w:ascii="Helvetica Neue" w:eastAsia="Helvetica Neue" w:hAnsi="Helvetica Neue" w:cs="Helvetica Neue"/>
-          <w:color w:val="000000"/>
-          <w:sz w:val="20"/>
-          <w:szCs w:val="20"/>
-        </w:rPr>
-        <w:t>ti</w:t>
-      </w:r>
-      <w:r>
-        <w:rPr>
-          <w:rFonts w:ascii="Helvetica Neue" w:eastAsia="Helvetica Neue" w:hAnsi="Helvetica Neue" w:cs="Helvetica Neue"/>
-          <w:color w:val="000000"/>
-          <w:sz w:val="20"/>
-          <w:szCs w:val="20"/>
-        </w:rPr>
-        <w:t>on (</w:t>
-      </w:r>
-      <w:r>
-        <w:rPr>
-          <w:rFonts w:ascii="Helvetica Neue" w:eastAsia="Helvetica Neue" w:hAnsi="Helvetica Neue" w:cs="Helvetica Neue"/>
-          <w:color w:val="000000"/>
-          <w:sz w:val="20"/>
-          <w:szCs w:val="20"/>
-        </w:rPr>
-        <w:t>Associat</w:t>
-      </w:r>
-      <w:r>
-        <w:rPr>
-          <w:rFonts w:ascii="Helvetica Neue" w:eastAsia="Helvetica Neue" w:hAnsi="Helvetica Neue" w:cs="Helvetica Neue"/>
-          <w:color w:val="000000"/>
-          <w:sz w:val="20"/>
-          <w:szCs w:val="20"/>
-        </w:rPr>
-        <w:t>io</w:t>
-      </w:r>
-      <w:r>
-        <w:rPr>
-          <w:rFonts w:ascii="Helvetica Neue" w:eastAsia="Helvetica Neue" w:hAnsi="Helvetica Neue" w:cs="Helvetica Neue"/>
-          <w:color w:val="000000"/>
-          <w:sz w:val="20"/>
-          <w:szCs w:val="20"/>
-        </w:rPr>
-        <w:t>n) between the en</w:t>
-      </w:r>
-      <w:r>
-        <w:rPr>
-          <w:rFonts w:ascii="Helvetica Neue" w:eastAsia="Helvetica Neue" w:hAnsi="Helvetica Neue" w:cs="Helvetica Neue"/>
-          <w:color w:val="000000"/>
-          <w:sz w:val="20"/>
-          <w:szCs w:val="20"/>
-        </w:rPr>
-        <w:t>titi</w:t>
-      </w:r>
-      <w:r>
-        <w:rPr>
-          <w:rFonts w:ascii="Helvetica Neue" w:eastAsia="Helvetica Neue" w:hAnsi="Helvetica Neue" w:cs="Helvetica Neue"/>
-          <w:color w:val="000000"/>
-          <w:sz w:val="20"/>
-          <w:szCs w:val="20"/>
-        </w:rPr>
-        <w:t>es</w:t>
+        <w:t>Creating relation (Association) between the entities</w:t>
+      </w:r>
+      <w:r>
+        <w:rPr>
+          <w:rFonts w:eastAsia="Helvetica Neue" w:hAnsi="Helvetica Neue" w:cs="Helvetica Neue"/>
+          <w:color w:val="000000"/>
+          <w:sz w:val="20"/>
+          <w:szCs w:val="20"/>
+        </w:rPr>
+        <w:t>.</w:t>
       </w:r>
     </w:p>
     <w:p>
@@ -1303,25 +1104,7 @@
           <w:sz w:val="20"/>
           <w:szCs w:val="20"/>
         </w:rPr>
-        <w:t xml:space="preserve">Analyzing and debugging the </w:t>
-      </w:r>
-      <w:r>
-        <w:rPr>
-          <w:rFonts w:ascii="Helvetica Neue" w:eastAsia="Helvetica Neue" w:hAnsi="Helvetica Neue" w:cs="Helvetica Neue"/>
-          <w:color w:val="000000"/>
-          <w:sz w:val="20"/>
-          <w:szCs w:val="20"/>
-        </w:rPr>
-        <w:t>root</w:t>
-      </w:r>
-      <w:r>
-        <w:rPr>
-          <w:rFonts w:ascii="Helvetica Neue" w:eastAsia="Helvetica Neue" w:hAnsi="Helvetica Neue" w:cs="Helvetica Neue"/>
-          <w:color w:val="000000"/>
-          <w:sz w:val="20"/>
-          <w:szCs w:val="20"/>
-        </w:rPr>
-        <w:t xml:space="preserve"> cause of the issues.</w:t>
+        <w:t>Adapter customization according to the requirements.</w:t>
       </w:r>
     </w:p>
     <w:p>
@@ -1351,7 +1134,224 @@
           <w:sz w:val="20"/>
           <w:szCs w:val="20"/>
         </w:rPr>
-        <w:t>Adapter customization according to the requirements.</w:t>
+        <w:t>Analyzing and debugging the root cause of the issues.</w:t>
+      </w:r>
+    </w:p>
+    <w:p>
+      <w:pPr>
+        <w:rPr>
+          <w:sz w:val="20"/>
+          <w:szCs w:val="20"/>
+        </w:rPr>
+      </w:pPr>
+    </w:p>
+    <w:p>
+      <w:pPr>
+        <w:rPr>
+          <w:b/>
+          <w:sz w:val="20"/>
+          <w:szCs w:val="20"/>
+        </w:rPr>
+      </w:pPr>
+      <w:r>
+        <w:rPr>
+          <w:b/>
+        </w:rPr>
+        <w:br/>
+        <w:t>Capgemini</w:t>
+      </w:r>
+      <w:r>
+        <w:t xml:space="preserve"> </w:t>
+      </w:r>
+      <w:r>
+        <w:tab/>
+      </w:r>
+      <w:r>
+        <w:tab/>
+      </w:r>
+      <w:r>
+        <w:tab/>
+      </w:r>
+      <w:r>
+        <w:tab/>
+      </w:r>
+      <w:r>
+        <w:tab/>
+      </w:r>
+      <w:r>
+        <w:tab/>
+      </w:r>
+      <w:r>
+        <w:tab/>
+      </w:r>
+      <w:r>
+        <w:tab/>
+      </w:r>
+      <w:r>
+        <w:tab/>
+      </w:r>
+      <w:r>
+        <w:tab/>
+      </w:r>
+      <w:r>
+        <w:tab/>
+      </w:r>
+      <w:r>
+        <w:rPr>
+          <w:b/>
+          <w:sz w:val="20"/>
+          <w:szCs w:val="20"/>
+        </w:rPr>
+        <w:t>Gurgaon, India</w:t>
+      </w:r>
+    </w:p>
+    <w:p>
+      <w:pPr>
+        <w:rPr>
+          <w:i/>
+          <w:color w:val="4F81BD"/>
+          <w:sz w:val="24"/>
+          <w:szCs w:val="24"/>
+        </w:rPr>
+      </w:pPr>
+      <w:r>
+        <w:rPr>
+          <w:i/>
+          <w:sz w:val="20"/>
+          <w:szCs w:val="20"/>
+        </w:rPr>
+        <w:t>Associate Software Engineer</w:t>
+      </w:r>
+      <w:r>
+        <w:rPr>
+          <w:rFonts w:ascii="Mangal" w:eastAsia="Mangal" w:hAnsi="Mangal" w:cs="Mangal"/>
+          <w:i/>
+          <w:sz w:val="20"/>
+          <w:szCs w:val="20"/>
+        </w:rPr>
+        <w:tab/>
+      </w:r>
+      <w:r>
+        <w:rPr>
+          <w:rFonts w:ascii="Mangal" w:eastAsia="Mangal" w:hAnsi="Mangal" w:cs="Mangal"/>
+          <w:i/>
+          <w:sz w:val="20"/>
+          <w:szCs w:val="20"/>
+        </w:rPr>
+        <w:tab/>
+      </w:r>
+      <w:r>
+        <w:rPr>
+          <w:rFonts w:ascii="Mangal" w:eastAsia="Mangal" w:hAnsi="Mangal" w:cs="Mangal"/>
+          <w:i/>
+          <w:sz w:val="20"/>
+          <w:szCs w:val="20"/>
+        </w:rPr>
+        <w:tab/>
+      </w:r>
+      <w:r>
+        <w:rPr>
+          <w:rFonts w:ascii="Mangal" w:eastAsia="Mangal" w:hAnsi="Mangal" w:cs="Mangal"/>
+          <w:i/>
+          <w:sz w:val="20"/>
+          <w:szCs w:val="20"/>
+        </w:rPr>
+        <w:tab/>
+      </w:r>
+      <w:r>
+        <w:rPr>
+          <w:rFonts w:ascii="Mangal" w:eastAsia="Mangal" w:hAnsi="Mangal" w:cs="Mangal"/>
+          <w:i/>
+          <w:sz w:val="20"/>
+          <w:szCs w:val="20"/>
+        </w:rPr>
+        <w:tab/>
+      </w:r>
+      <w:r>
+        <w:rPr>
+          <w:rFonts w:ascii="Mangal" w:eastAsia="Mangal" w:hAnsi="Mangal" w:cs="Mangal"/>
+          <w:i/>
+          <w:sz w:val="20"/>
+          <w:szCs w:val="20"/>
+        </w:rPr>
+        <w:tab/>
+      </w:r>
+      <w:r>
+        <w:rPr>
+          <w:rFonts w:ascii="Mangal" w:eastAsia="Mangal" w:hAnsi="Mangal" w:cs="Mangal"/>
+          <w:i/>
+          <w:sz w:val="20"/>
+          <w:szCs w:val="20"/>
+        </w:rPr>
+        <w:tab/>
+      </w:r>
+      <w:r>
+        <w:rPr>
+          <w:rFonts w:ascii="Mangal" w:eastAsia="Mangal" w:hAnsi="Mangal" w:cs="Mangal"/>
+          <w:i/>
+          <w:sz w:val="20"/>
+          <w:szCs w:val="20"/>
+        </w:rPr>
+        <w:tab/>
+      </w:r>
+      <w:r>
+        <w:rPr>
+          <w:rFonts w:ascii="Mangal" w:eastAsia="Mangal" w:hAnsi="Mangal" w:cs="Mangal"/>
+          <w:i/>
+          <w:sz w:val="20"/>
+          <w:szCs w:val="20"/>
+        </w:rPr>
+        <w:tab/>
+      </w:r>
+      <w:r>
+        <w:rPr>
+          <w:b/>
+          <w:sz w:val="20"/>
+          <w:szCs w:val="20"/>
+        </w:rPr>
+        <w:t xml:space="preserve">Aug’21 - Sep’24                                                                                                         </w:t>
+      </w:r>
+    </w:p>
+    <w:p>
+      <w:pPr>
+        <w:rPr>
+          <w:sz w:val="20"/>
+          <w:szCs w:val="20"/>
+        </w:rPr>
+      </w:pPr>
+    </w:p>
+    <w:p>
+      <w:pPr>
+        <w:rPr>
+          <w:b/>
+          <w:sz w:val="20"/>
+          <w:szCs w:val="20"/>
+        </w:rPr>
+      </w:pPr>
+      <w:r>
+        <w:rPr>
+          <w:b/>
+          <w:sz w:val="20"/>
+          <w:szCs w:val="20"/>
+        </w:rPr>
+        <w:t>Client: Nokia</w:t>
+      </w:r>
+    </w:p>
+    <w:p>
+      <w:pPr>
+        <w:rPr>
+          <w:b/>
+          <w:sz w:val="20"/>
+          <w:szCs w:val="20"/>
+        </w:rPr>
+      </w:pPr>
+      <w:r>
+        <w:rPr>
+          <w:b/>
+          <w:sz w:val="20"/>
+          <w:szCs w:val="20"/>
+        </w:rPr>
+        <w:t>Roles and Responsibilities:</w:t>
       </w:r>
     </w:p>
     <w:p>
@@ -1381,233 +1381,16 @@
           <w:sz w:val="20"/>
           <w:szCs w:val="20"/>
         </w:rPr>
-        <w:t>Analyzing and debugging the root cause of the issues</w:t>
-      </w:r>
-      <w:r>
-        <w:rPr>
-          <w:rFonts w:ascii="Helvetica Neue" w:eastAsia="Helvetica Neue" w:hAnsi="Helvetica Neue" w:cs="Helvetica Neue"/>
-          <w:color w:val="000000"/>
-          <w:sz w:val="20"/>
-          <w:szCs w:val="20"/>
-        </w:rPr>
-        <w:t>.</w:t>
-      </w:r>
-    </w:p>
-    <w:p>
-      <w:pPr>
-        <w:rPr>
-          <w:sz w:val="20"/>
-          <w:szCs w:val="20"/>
-        </w:rPr>
-      </w:pPr>
-    </w:p>
-    <w:p>
-      <w:pPr>
-        <w:rPr>
-          <w:b/>
-          <w:sz w:val="20"/>
-          <w:szCs w:val="20"/>
-        </w:rPr>
-      </w:pPr>
-      <w:r>
-        <w:rPr>
-          <w:b/>
-        </w:rPr>
-        <w:br/>
-        <w:t>Capgemini</w:t>
-      </w:r>
-      <w:r>
-        <w:t xml:space="preserve"> </w:t>
-      </w:r>
-      <w:r>
-        <w:tab/>
-      </w:r>
-      <w:r>
-        <w:tab/>
-      </w:r>
-      <w:r>
-        <w:tab/>
-      </w:r>
-      <w:r>
-        <w:tab/>
-      </w:r>
-      <w:r>
-        <w:tab/>
-      </w:r>
-      <w:r>
-        <w:tab/>
-      </w:r>
-      <w:r>
-        <w:tab/>
-      </w:r>
-      <w:r>
-        <w:tab/>
-      </w:r>
-      <w:r>
-        <w:tab/>
-      </w:r>
-      <w:r>
-        <w:tab/>
-      </w:r>
-      <w:r>
-        <w:tab/>
-      </w:r>
-      <w:r>
-        <w:rPr>
-          <w:b/>
-          <w:sz w:val="20"/>
-          <w:szCs w:val="20"/>
-        </w:rPr>
-        <w:t>Gurgaon, India</w:t>
-      </w:r>
-    </w:p>
-    <w:p>
-      <w:pPr>
-        <w:rPr>
-          <w:i/>
-          <w:color w:val="4F81BD"/>
-          <w:sz w:val="24"/>
-          <w:szCs w:val="24"/>
-        </w:rPr>
-      </w:pPr>
-      <w:r>
-        <w:rPr>
-          <w:i/>
-          <w:sz w:val="20"/>
-          <w:szCs w:val="20"/>
-        </w:rPr>
-        <w:t>Associate Software Engineer</w:t>
-      </w:r>
-      <w:r>
-        <w:rPr>
-          <w:rFonts w:ascii="Mangal" w:eastAsia="Mangal" w:hAnsi="Mangal" w:cs="Mangal"/>
-          <w:i/>
-          <w:sz w:val="20"/>
-          <w:szCs w:val="20"/>
-        </w:rPr>
-        <w:tab/>
-      </w:r>
-      <w:r>
-        <w:rPr>
-          <w:rFonts w:ascii="Mangal" w:eastAsia="Mangal" w:hAnsi="Mangal" w:cs="Mangal"/>
-          <w:i/>
-          <w:sz w:val="20"/>
-          <w:szCs w:val="20"/>
-        </w:rPr>
-        <w:tab/>
-      </w:r>
-      <w:r>
-        <w:rPr>
-          <w:rFonts w:ascii="Mangal" w:eastAsia="Mangal" w:hAnsi="Mangal" w:cs="Mangal"/>
-          <w:i/>
-          <w:sz w:val="20"/>
-          <w:szCs w:val="20"/>
-        </w:rPr>
-        <w:tab/>
-      </w:r>
-      <w:r>
-        <w:rPr>
-          <w:rFonts w:ascii="Mangal" w:eastAsia="Mangal" w:hAnsi="Mangal" w:cs="Mangal"/>
-          <w:i/>
-          <w:sz w:val="20"/>
-          <w:szCs w:val="20"/>
-        </w:rPr>
-        <w:tab/>
-      </w:r>
-      <w:r>
-        <w:rPr>
-          <w:rFonts w:ascii="Mangal" w:eastAsia="Mangal" w:hAnsi="Mangal" w:cs="Mangal"/>
-          <w:i/>
-          <w:sz w:val="20"/>
-          <w:szCs w:val="20"/>
-        </w:rPr>
-        <w:tab/>
-      </w:r>
-      <w:r>
-        <w:rPr>
-          <w:rFonts w:ascii="Mangal" w:eastAsia="Mangal" w:hAnsi="Mangal" w:cs="Mangal"/>
-          <w:i/>
-          <w:sz w:val="20"/>
-          <w:szCs w:val="20"/>
-        </w:rPr>
-        <w:tab/>
-      </w:r>
-      <w:r>
-        <w:rPr>
-          <w:rFonts w:ascii="Mangal" w:eastAsia="Mangal" w:hAnsi="Mangal" w:cs="Mangal"/>
-          <w:i/>
-          <w:sz w:val="20"/>
-          <w:szCs w:val="20"/>
-        </w:rPr>
-        <w:tab/>
-      </w:r>
-      <w:r>
-        <w:rPr>
-          <w:rFonts w:ascii="Mangal" w:eastAsia="Mangal" w:hAnsi="Mangal" w:cs="Mangal"/>
-          <w:i/>
-          <w:sz w:val="20"/>
-          <w:szCs w:val="20"/>
-        </w:rPr>
-        <w:tab/>
-      </w:r>
-      <w:r>
-        <w:rPr>
-          <w:rFonts w:ascii="Mangal" w:eastAsia="Mangal" w:hAnsi="Mangal" w:cs="Mangal"/>
-          <w:i/>
-          <w:sz w:val="20"/>
-          <w:szCs w:val="20"/>
-        </w:rPr>
-        <w:tab/>
-      </w:r>
-      <w:r>
-        <w:rPr>
-          <w:b/>
-          <w:sz w:val="20"/>
-          <w:szCs w:val="20"/>
-        </w:rPr>
-        <w:t xml:space="preserve">Aug’21 - Sep’24                                                                                                         </w:t>
-      </w:r>
-    </w:p>
-    <w:p>
-      <w:pPr>
-        <w:rPr>
-          <w:sz w:val="20"/>
-          <w:szCs w:val="20"/>
-        </w:rPr>
-      </w:pPr>
-    </w:p>
-    <w:p>
-      <w:pPr>
-        <w:rPr>
-          <w:b/>
-          <w:sz w:val="20"/>
-          <w:szCs w:val="20"/>
-        </w:rPr>
-      </w:pPr>
-      <w:r>
-        <w:rPr>
-          <w:b/>
-          <w:sz w:val="20"/>
-          <w:szCs w:val="20"/>
-        </w:rPr>
-        <w:t>Client: Nokia</w:t>
-      </w:r>
-    </w:p>
-    <w:p>
-      <w:pPr>
-        <w:rPr>
-          <w:b/>
-          <w:sz w:val="20"/>
-          <w:szCs w:val="20"/>
-        </w:rPr>
-      </w:pPr>
-      <w:r>
-        <w:rPr>
-          <w:b/>
-          <w:sz w:val="20"/>
-          <w:szCs w:val="20"/>
-        </w:rPr>
-        <w:t>Roles and Responsibilities:</w:t>
+        <w:t xml:space="preserve">Worked in an inventory-based project and developed UIV Custom Actions </w:t>
+      </w:r>
+      <w:r>
+        <w:rPr>
+          <w:rFonts w:eastAsia="Helvetica Neue" w:hAnsi="Helvetica Neue" w:cs="Helvetica Neue"/>
+          <w:color w:val="000000"/>
+          <w:sz w:val="20"/>
+          <w:szCs w:val="20"/>
+        </w:rPr>
+        <w:t xml:space="preserve"> using Java, Spring and template-based scripting language(Freemarker Template Language).</w:t>
       </w:r>
     </w:p>
     <w:p>
@@ -1632,32 +1415,12 @@
       </w:pPr>
       <w:r>
         <w:rPr>
-          <w:rFonts w:ascii="Helvetica Neue" w:eastAsia="Helvetica Neue" w:hAnsi="Helvetica Neue" w:cs="Helvetica Neue"/>
-          <w:color w:val="000000"/>
-          <w:sz w:val="20"/>
-          <w:szCs w:val="20"/>
-        </w:rPr>
-        <w:t xml:space="preserve">Worked in an inventory-based project and developed UIV Custom Actions using </w:t>
-      </w:r>
-      <w:proofErr w:type="spellStart"/>
-      <w:r>
-        <w:rPr>
-          <w:rFonts w:ascii="Helvetica Neue" w:eastAsia="Helvetica Neue" w:hAnsi="Helvetica Neue" w:cs="Helvetica Neue"/>
-          <w:color w:val="000000"/>
-          <w:sz w:val="20"/>
-          <w:szCs w:val="20"/>
-        </w:rPr>
-        <w:t>Freemarker</w:t>
-      </w:r>
-      <w:proofErr w:type="spellEnd"/>
-      <w:r>
-        <w:rPr>
-          <w:rFonts w:ascii="Helvetica Neue" w:eastAsia="Helvetica Neue" w:hAnsi="Helvetica Neue" w:cs="Helvetica Neue"/>
-          <w:color w:val="000000"/>
-          <w:sz w:val="20"/>
-          <w:szCs w:val="20"/>
-        </w:rPr>
-        <w:t>.</w:t>
+          <w:rFonts w:eastAsia="Helvetica Neue" w:hAnsi="Helvetica Neue" w:cs="Helvetica Neue"/>
+          <w:color w:val="000000"/>
+          <w:sz w:val="20"/>
+          <w:szCs w:val="20"/>
+        </w:rPr>
+        <w:t>Designed and implemented RESTful APIs for data processing and system interactions.</w:t>
       </w:r>
     </w:p>
     <w:p>
@@ -1682,32 +1445,72 @@
       </w:pPr>
       <w:r>
         <w:rPr>
-          <w:rFonts w:ascii="Helvetica Neue" w:eastAsia="Helvetica Neue" w:hAnsi="Helvetica Neue" w:cs="Helvetica Neue"/>
-          <w:color w:val="000000"/>
-          <w:sz w:val="20"/>
-          <w:szCs w:val="20"/>
-        </w:rPr>
-        <w:t xml:space="preserve">Implemented Java plugins and integrated with the </w:t>
-      </w:r>
-      <w:proofErr w:type="spellStart"/>
-      <w:r>
-        <w:rPr>
-          <w:rFonts w:ascii="Helvetica Neue" w:eastAsia="Helvetica Neue" w:hAnsi="Helvetica Neue" w:cs="Helvetica Neue"/>
-          <w:color w:val="000000"/>
-          <w:sz w:val="20"/>
-          <w:szCs w:val="20"/>
-        </w:rPr>
-        <w:t>Freemarker</w:t>
-      </w:r>
-      <w:proofErr w:type="spellEnd"/>
-      <w:r>
-        <w:rPr>
-          <w:rFonts w:ascii="Helvetica Neue" w:eastAsia="Helvetica Neue" w:hAnsi="Helvetica Neue" w:cs="Helvetica Neue"/>
-          <w:color w:val="000000"/>
-          <w:sz w:val="20"/>
-          <w:szCs w:val="20"/>
-        </w:rPr>
-        <w:t xml:space="preserve"> code.</w:t>
+          <w:rFonts w:eastAsia="Helvetica Neue" w:hAnsi="Helvetica Neue" w:cs="Helvetica Neue"/>
+          <w:color w:val="000000"/>
+          <w:sz w:val="20"/>
+          <w:szCs w:val="20"/>
+        </w:rPr>
+        <w:t>Integrated Java methods into business logic for enhanced functionality.</w:t>
+      </w:r>
+    </w:p>
+    <w:p>
+      <w:pPr>
+        <w:numPr>
+          <w:ilvl w:val="0"/>
+          <w:numId w:val="2"/>
+        </w:numPr>
+        <w:pBdr>
+          <w:top w:val="nil"/>
+          <w:left w:val="nil"/>
+          <w:bottom w:val="nil"/>
+          <w:right w:val="nil"/>
+          <w:between w:val="nil"/>
+        </w:pBdr>
+        <w:rPr>
+          <w:rFonts w:ascii="Helvetica Neue" w:eastAsia="Helvetica Neue" w:hAnsi="Helvetica Neue" w:cs="Helvetica Neue"/>
+          <w:color w:val="000000"/>
+          <w:sz w:val="20"/>
+          <w:szCs w:val="20"/>
+        </w:rPr>
+      </w:pPr>
+      <w:r>
+        <w:rPr>
+          <w:rFonts w:eastAsia="Helvetica Neue" w:hAnsi="Helvetica Neue" w:cs="Helvetica Neue"/>
+          <w:color w:val="000000"/>
+          <w:sz w:val="20"/>
+          <w:szCs w:val="20"/>
+        </w:rPr>
+        <w:t>Conducted API testing using Postman, ensuring proper request handling and response validation.</w:t>
+      </w:r>
+    </w:p>
+    <w:p>
+      <w:pPr>
+        <w:numPr>
+          <w:ilvl w:val="0"/>
+          <w:numId w:val="2"/>
+        </w:numPr>
+        <w:pBdr>
+          <w:top w:val="nil"/>
+          <w:left w:val="nil"/>
+          <w:bottom w:val="nil"/>
+          <w:right w:val="nil"/>
+          <w:between w:val="nil"/>
+        </w:pBdr>
+        <w:rPr>
+          <w:rFonts w:ascii="Helvetica Neue" w:eastAsia="Helvetica Neue" w:hAnsi="Helvetica Neue" w:cs="Helvetica Neue"/>
+          <w:color w:val="000000"/>
+          <w:sz w:val="20"/>
+          <w:szCs w:val="20"/>
+        </w:rPr>
+      </w:pPr>
+      <w:r>
+        <w:rPr>
+          <w:rFonts w:eastAsia="Helvetica Neue" w:hAnsi="Helvetica Neue" w:cs="Helvetica Neue"/>
+          <w:color w:val="000000"/>
+          <w:sz w:val="20"/>
+          <w:szCs w:val="20"/>
+        </w:rPr>
+        <w:t>Managed and optimized database operations, including CRUD activities, ensuring data integrity.</w:t>
       </w:r>
     </w:p>
     <w:p>
@@ -1995,14 +1798,14 @@
           <w:sz w:val="24"/>
           <w:szCs w:val="24"/>
         </w:rPr>
+        <w:t>Personal Projects</w:t>
+      </w:r>
+    </w:p>
+    <w:p>
+      <w:r>
         <w:lastRenderedPageBreak/>
-        <w:t>Personal Projects</w:t>
-      </w:r>
-    </w:p>
-    <w:p>
-      <w:r>
-        <w:pict w14:anchorId="039B3634">
-          <v:rect id="_x0000_i1028" style="width:0;height:1.5pt" o:hralign="center" o:hrstd="t" o:hr="t" fillcolor="#a0a0a0" stroked="f"/>
+        <w:pict w14:anchorId="62ED72D5">
+          <v:rect id="1029" o:spid="_x0000_i1028" style="width:0;height:1.5pt;visibility:visible;mso-wrap-distance-left:0;mso-wrap-distance-right:0" o:hralign="center" o:hrstd="t" o:hr="t" fillcolor="#a0a0a0" stroked="f"/>
         </w:pict>
       </w:r>
     </w:p>
@@ -2272,7 +2075,7 @@
           <w:sz w:val="20"/>
           <w:szCs w:val="20"/>
         </w:rPr>
-        <w:t>: Java, Spring Boot, ReactJS, MySQL, HTML, CSS</w:t>
+        <w:t>: Java, Spring Boot, JS, MySQL, HTML, CSS</w:t>
       </w:r>
     </w:p>
     <w:p>
@@ -2301,8 +2104,8 @@
         </w:rPr>
       </w:pPr>
       <w:r>
-        <w:pict w14:anchorId="04145E6B">
-          <v:rect id="_x0000_i1029" style="width:0;height:1.5pt" o:hralign="center" o:hrstd="t" o:hr="t" fillcolor="#a0a0a0" stroked="f"/>
+        <w:pict w14:anchorId="4A5B49F8">
+          <v:rect id="1030" o:spid="_x0000_i1029" style="width:0;height:1.5pt;visibility:visible;mso-wrap-distance-left:0;mso-wrap-distance-right:0" o:hralign="center" o:hrstd="t" o:hr="t" fillcolor="#a0a0a0" stroked="f"/>
         </w:pict>
       </w:r>
     </w:p>
@@ -2525,8 +2328,8 @@
         <w:t>Achievements &amp; Certification</w:t>
       </w:r>
       <w:r>
-        <w:pict w14:anchorId="4A6597E1">
-          <v:rect id="_x0000_i1030" style="width:0;height:1.5pt" o:hralign="center" o:hrstd="t" o:hr="t" fillcolor="#a0a0a0" stroked="f"/>
+        <w:pict w14:anchorId="2B318650">
+          <v:rect id="1031" o:spid="_x0000_i1030" style="width:0;height:1.5pt;visibility:visible;mso-wrap-distance-left:0;mso-wrap-distance-right:0" o:hralign="center" o:hrstd="t" o:hr="t" fillcolor="#a0a0a0" stroked="f"/>
         </w:pict>
       </w:r>
     </w:p>
@@ -2617,26 +2420,26 @@
           <w:sz w:val="20"/>
           <w:szCs w:val="20"/>
         </w:rPr>
-        <w:t>NPTEL certification in DBMS</w:t>
-      </w:r>
-      <w:r>
-        <w:rPr>
-          <w:rFonts w:ascii="Helvetica Neue" w:eastAsia="Helvetica Neue" w:hAnsi="Helvetica Neue" w:cs="Helvetica Neue"/>
-          <w:color w:val="000000"/>
-          <w:sz w:val="20"/>
-          <w:szCs w:val="20"/>
-        </w:rPr>
-        <w:t xml:space="preserve"> - </w:t>
-      </w:r>
-      <w:hyperlink r:id="rId10" w:history="1">
+        <w:t xml:space="preserve">NPTEL certification in DBMS </w:t>
+      </w:r>
+      <w:r>
+        <w:rPr>
+          <w:rFonts w:eastAsia="Helvetica Neue" w:hAnsi="Helvetica Neue" w:cs="Helvetica Neue"/>
+          <w:color w:val="000000"/>
+          <w:sz w:val="20"/>
+          <w:szCs w:val="20"/>
+        </w:rPr>
+        <w:t xml:space="preserve">: </w:t>
+      </w:r>
+      <w:hyperlink r:id="rId10" w:tooltip="https://archive.nptel.ac.in/noc/Ecertificate/?q=noc18-cs36/NPTEL18CS36S211500931810075354.jpg" w:history="1">
         <w:r>
           <w:rPr>
             <w:rStyle w:val="Hyperlink"/>
-            <w:rFonts w:ascii="Helvetica Neue" w:eastAsia="Helvetica Neue" w:hAnsi="Helvetica Neue" w:cs="Helvetica Neue"/>
+            <w:rFonts w:eastAsia="Helvetica Neue" w:hAnsi="Helvetica Neue" w:cs="Helvetica Neue"/>
             <w:sz w:val="20"/>
             <w:szCs w:val="20"/>
           </w:rPr>
-          <w:t>Certificate</w:t>
+          <w:t xml:space="preserve">Certificate </w:t>
         </w:r>
       </w:hyperlink>
     </w:p>
@@ -2651,9 +2454,8 @@
 </file>
 
 <file path=word/numbering.xml><?xml version="1.0" encoding="utf-8"?>
-<w:numbering xmlns:wpc="http://schemas.microsoft.com/office/word/2010/wordprocessingCanvas" xmlns:cx="http://schemas.microsoft.com/office/drawing/2014/chartex" xmlns:cx1="http://schemas.microsoft.com/office/drawing/2015/9/8/chartex" xmlns:cx2="http://schemas.microsoft.com/office/drawing/2015/10/21/chartex" xmlns:cx3="http://schemas.microsoft.com/office/drawing/2016/5/9/chartex" xmlns:cx4="http://schemas.microsoft.com/office/drawing/2016/5/10/chartex" xmlns:cx5="http://schemas.microsoft.com/office/drawing/2016/5/11/chartex" xmlns:cx6="http://schemas.microsoft.com/office/drawing/2016/5/12/chartex" xmlns:cx7="http://schemas.microsoft.com/office/drawing/2016/5/13/chartex" xmlns:cx8="http://schemas.microsoft.com/office/drawing/2016/5/14/chartex" xmlns:mc="http://schemas.openxmlformats.org/markup-compatibility/2006" xmlns:aink="http://schemas.microsoft.com/office/drawing/2016/ink" xmlns:am3d="http://schemas.microsoft.com/office/drawing/2017/model3d" xmlns:o="urn:schemas-microsoft-com:office:office" xmlns:oel="http://schemas.microsoft.com/office/2019/extlst" xmlns:r="http://schemas.openxmlformats.org/officeDocument/2006/relationships" xmlns:m="http://schemas.openxmlformats.org/officeDocument/2006/math" xmlns:v="urn:schemas-microsoft-com:vml" xmlns:wp14="http://schemas.microsoft.com/office/word/2010/wordprocessingDrawing" xmlns:wp="http://schemas.openxmlformats.org/drawingml/2006/wordprocessingDrawing" xmlns:w10="urn:schemas-microsoft-com:office:word" xmlns:w="http://schemas.openxmlformats.org/wordprocessingml/2006/main" xmlns:w14="http://schemas.microsoft.com/office/word/2010/wordml" xmlns:w15="http://schemas.microsoft.com/office/word/2012/wordml" xmlns:w16cex="http://schemas.microsoft.com/office/word/2018/wordml/cex" xmlns:w16cid="http://schemas.microsoft.com/office/word/2016/wordml/cid" xmlns:w16="http://schemas.microsoft.com/office/word/2018/wordml" xmlns:w16du="http://schemas.microsoft.com/office/word/2023/wordml/word16du" xmlns:w16sdtdh="http://schemas.microsoft.com/office/word/2020/wordml/sdtdatahash" xmlns:w16se="http://schemas.microsoft.com/office/word/2015/wordml/symex" xmlns:wpg="http://schemas.microsoft.com/office/word/2010/wordprocessingGroup" xmlns:wpi="http://schemas.microsoft.com/office/word/2010/wordprocessingInk" xmlns:wne="http://schemas.microsoft.com/office/word/2006/wordml" xmlns:wps="http://schemas.microsoft.com/office/word/2010/wordprocessingShape" mc:Ignorable="w14 w15 w16se w16cid w16 w16cex w16sdtdh w16du wp14">
+<w:numbering xmlns:wpc="http://schemas.microsoft.com/office/word/2010/wordprocessingCanvas" xmlns:cx="http://schemas.microsoft.com/office/drawing/2014/chartex" xmlns:cx1="http://schemas.microsoft.com/office/drawing/2015/9/8/chartex" xmlns:cx2="http://schemas.microsoft.com/office/drawing/2015/10/21/chartex" xmlns:cx3="http://schemas.microsoft.com/office/drawing/2016/5/9/chartex" xmlns:cx4="http://schemas.microsoft.com/office/drawing/2016/5/10/chartex" xmlns:cx5="http://schemas.microsoft.com/office/drawing/2016/5/11/chartex" xmlns:cx6="http://schemas.microsoft.com/office/drawing/2016/5/12/chartex" xmlns:cx7="http://schemas.microsoft.com/office/drawing/2016/5/13/chartex" xmlns:cx8="http://schemas.microsoft.com/office/drawing/2016/5/14/chartex" xmlns:mc="http://schemas.openxmlformats.org/markup-compatibility/2006" xmlns:aink="http://schemas.microsoft.com/office/drawing/2016/ink" xmlns:am3d="http://schemas.microsoft.com/office/drawing/2017/model3d" xmlns:o="urn:schemas-microsoft-com:office:office" xmlns:oel="http://schemas.microsoft.com/office/2019/extlst" xmlns:r="http://schemas.openxmlformats.org/officeDocument/2006/relationships" xmlns:m="http://schemas.openxmlformats.org/officeDocument/2006/math" xmlns:v="urn:schemas-microsoft-com:vml" xmlns:wp14="http://schemas.microsoft.com/office/word/2010/wordprocessingDrawing" xmlns:wp="http://schemas.openxmlformats.org/drawingml/2006/wordprocessingDrawing" xmlns:w10="urn:schemas-microsoft-com:office:word" xmlns:w="http://schemas.openxmlformats.org/wordprocessingml/2006/main" xmlns:w14="http://schemas.microsoft.com/office/word/2010/wordml" xmlns:w15="http://schemas.microsoft.com/office/word/2012/wordml" xmlns:w16cex="http://schemas.microsoft.com/office/word/2018/wordml/cex" xmlns:w16cid="http://schemas.microsoft.com/office/word/2016/wordml/cid" xmlns:w16="http://schemas.microsoft.com/office/word/2018/wordml" xmlns:w16du="http://schemas.microsoft.com/office/word/2023/wordml/word16du" xmlns:w16sdtdh="http://schemas.microsoft.com/office/word/2020/wordml/sdtdatahash" xmlns:w16sdtfl="http://schemas.microsoft.com/office/word/2024/wordml/sdtformatlock" xmlns:w16se="http://schemas.microsoft.com/office/word/2015/wordml/symex" xmlns:wpg="http://schemas.microsoft.com/office/word/2010/wordprocessingGroup" xmlns:wpi="http://schemas.microsoft.com/office/word/2010/wordprocessingInk" xmlns:wne="http://schemas.microsoft.com/office/word/2006/wordml" xmlns:wps="http://schemas.microsoft.com/office/word/2010/wordprocessingShape" mc:Ignorable="w14 w15 w16se w16cid w16 w16cex w16sdtdh w16sdtfl w16du wp14">
   <w:abstractNum w:abstractNumId="0" w15:restartNumberingAfterBreak="0">
-    <w:nsid w:val="26885722"/>
     <w:multiLevelType w:val="multilevel"/>
     <w:tmpl w:val="14A44BFE"/>
     <w:lvl w:ilvl="0">
@@ -2766,7 +2568,7 @@
     </w:lvl>
   </w:abstractNum>
   <w:abstractNum w:abstractNumId="1" w15:restartNumberingAfterBreak="0">
-    <w:nsid w:val="39A64CB0"/>
+    <w:nsid w:val="00000001"/>
     <w:multiLevelType w:val="multilevel"/>
     <w:tmpl w:val="9894F798"/>
     <w:lvl w:ilvl="0">
@@ -2880,7 +2682,7 @@
     </w:lvl>
   </w:abstractNum>
   <w:abstractNum w:abstractNumId="2" w15:restartNumberingAfterBreak="0">
-    <w:nsid w:val="4E7F2B61"/>
+    <w:nsid w:val="00000002"/>
     <w:multiLevelType w:val="hybridMultilevel"/>
     <w:tmpl w:val="CDE418D2"/>
     <w:lvl w:ilvl="0" w:tplc="40090001">
@@ -2993,7 +2795,7 @@
     </w:lvl>
   </w:abstractNum>
   <w:abstractNum w:abstractNumId="3" w15:restartNumberingAfterBreak="0">
-    <w:nsid w:val="50714222"/>
+    <w:nsid w:val="00000003"/>
     <w:multiLevelType w:val="multilevel"/>
     <w:tmpl w:val="B37654F2"/>
     <w:lvl w:ilvl="0">
@@ -3106,7 +2908,7 @@
     </w:lvl>
   </w:abstractNum>
   <w:abstractNum w:abstractNumId="4" w15:restartNumberingAfterBreak="0">
-    <w:nsid w:val="5FA92060"/>
+    <w:nsid w:val="00000004"/>
     <w:multiLevelType w:val="multilevel"/>
     <w:tmpl w:val="77E61ADA"/>
     <w:lvl w:ilvl="0">
@@ -3197,7 +2999,7 @@
     </w:lvl>
   </w:abstractNum>
   <w:abstractNum w:abstractNumId="5" w15:restartNumberingAfterBreak="0">
-    <w:nsid w:val="64CE08D8"/>
+    <w:nsid w:val="00000005"/>
     <w:multiLevelType w:val="hybridMultilevel"/>
     <w:tmpl w:val="0A20CF2C"/>
     <w:lvl w:ilvl="0" w:tplc="40090001">
@@ -3310,7 +3112,7 @@
     </w:lvl>
   </w:abstractNum>
   <w:abstractNum w:abstractNumId="6" w15:restartNumberingAfterBreak="0">
-    <w:nsid w:val="6C5C659F"/>
+    <w:nsid w:val="00000006"/>
     <w:multiLevelType w:val="multilevel"/>
     <w:tmpl w:val="AB0804E4"/>
     <w:lvl w:ilvl="0">
@@ -3423,7 +3225,7 @@
     </w:lvl>
   </w:abstractNum>
   <w:abstractNum w:abstractNumId="7" w15:restartNumberingAfterBreak="0">
-    <w:nsid w:val="6CE00DB3"/>
+    <w:nsid w:val="00000007"/>
     <w:multiLevelType w:val="hybridMultilevel"/>
     <w:tmpl w:val="6B5E823E"/>
     <w:lvl w:ilvl="0" w:tplc="40090001">
@@ -3536,7 +3338,7 @@
     </w:lvl>
   </w:abstractNum>
   <w:abstractNum w:abstractNumId="8" w15:restartNumberingAfterBreak="0">
-    <w:nsid w:val="788D178A"/>
+    <w:nsid w:val="00000008"/>
     <w:multiLevelType w:val="multilevel"/>
     <w:tmpl w:val="5C521428"/>
     <w:lvl w:ilvl="0">
@@ -3649,7 +3451,7 @@
     </w:lvl>
   </w:abstractNum>
   <w:abstractNum w:abstractNumId="9" w15:restartNumberingAfterBreak="0">
-    <w:nsid w:val="7F45557C"/>
+    <w:nsid w:val="00000009"/>
     <w:multiLevelType w:val="hybridMultilevel"/>
     <w:tmpl w:val="8B443FD2"/>
     <w:lvl w:ilvl="0" w:tplc="40090001">
@@ -3761,41 +3563,41 @@
       </w:rPr>
     </w:lvl>
   </w:abstractNum>
-  <w:num w:numId="1" w16cid:durableId="826552747">
+  <w:num w:numId="1" w16cid:durableId="1469711987">
     <w:abstractNumId w:val="4"/>
   </w:num>
-  <w:num w:numId="2" w16cid:durableId="1234853841">
+  <w:num w:numId="2" w16cid:durableId="1886288429">
     <w:abstractNumId w:val="0"/>
   </w:num>
-  <w:num w:numId="3" w16cid:durableId="542138035">
+  <w:num w:numId="3" w16cid:durableId="690032349">
     <w:abstractNumId w:val="8"/>
   </w:num>
-  <w:num w:numId="4" w16cid:durableId="1547989612">
+  <w:num w:numId="4" w16cid:durableId="1995376769">
     <w:abstractNumId w:val="1"/>
   </w:num>
-  <w:num w:numId="5" w16cid:durableId="1188060456">
+  <w:num w:numId="5" w16cid:durableId="732779337">
     <w:abstractNumId w:val="3"/>
   </w:num>
-  <w:num w:numId="6" w16cid:durableId="2124225811">
+  <w:num w:numId="6" w16cid:durableId="1121612453">
     <w:abstractNumId w:val="6"/>
   </w:num>
-  <w:num w:numId="7" w16cid:durableId="980621411">
+  <w:num w:numId="7" w16cid:durableId="8140269">
     <w:abstractNumId w:val="2"/>
   </w:num>
-  <w:num w:numId="8" w16cid:durableId="1176379012">
+  <w:num w:numId="8" w16cid:durableId="981273609">
     <w:abstractNumId w:val="5"/>
   </w:num>
-  <w:num w:numId="9" w16cid:durableId="981813782">
+  <w:num w:numId="9" w16cid:durableId="734165624">
     <w:abstractNumId w:val="7"/>
   </w:num>
-  <w:num w:numId="10" w16cid:durableId="82992857">
+  <w:num w:numId="10" w16cid:durableId="2141454963">
     <w:abstractNumId w:val="9"/>
   </w:num>
 </w:numbering>
 </file>
 
 <file path=word/styles.xml><?xml version="1.0" encoding="utf-8"?>
-<w:styles xmlns:mc="http://schemas.openxmlformats.org/markup-compatibility/2006" xmlns:r="http://schemas.openxmlformats.org/officeDocument/2006/relationships" xmlns:w="http://schemas.openxmlformats.org/wordprocessingml/2006/main" xmlns:w14="http://schemas.microsoft.com/office/word/2010/wordml" xmlns:w15="http://schemas.microsoft.com/office/word/2012/wordml" xmlns:w16cex="http://schemas.microsoft.com/office/word/2018/wordml/cex" xmlns:w16cid="http://schemas.microsoft.com/office/word/2016/wordml/cid" xmlns:w16="http://schemas.microsoft.com/office/word/2018/wordml" xmlns:w16du="http://schemas.microsoft.com/office/word/2023/wordml/word16du" xmlns:w16sdtdh="http://schemas.microsoft.com/office/word/2020/wordml/sdtdatahash" xmlns:w16se="http://schemas.microsoft.com/office/word/2015/wordml/symex" mc:Ignorable="w14 w15 w16se w16cid w16 w16cex w16sdtdh w16du">
+<w:styles xmlns:mc="http://schemas.openxmlformats.org/markup-compatibility/2006" xmlns:r="http://schemas.openxmlformats.org/officeDocument/2006/relationships" xmlns:w="http://schemas.openxmlformats.org/wordprocessingml/2006/main" xmlns:w14="http://schemas.microsoft.com/office/word/2010/wordml" xmlns:w15="http://schemas.microsoft.com/office/word/2012/wordml" xmlns:w16cex="http://schemas.microsoft.com/office/word/2018/wordml/cex" xmlns:w16cid="http://schemas.microsoft.com/office/word/2016/wordml/cid" xmlns:w16="http://schemas.microsoft.com/office/word/2018/wordml" xmlns:w16du="http://schemas.microsoft.com/office/word/2023/wordml/word16du" xmlns:w16sdtdh="http://schemas.microsoft.com/office/word/2020/wordml/sdtdatahash" xmlns:w16sdtfl="http://schemas.microsoft.com/office/word/2024/wordml/sdtformatlock" xmlns:w16se="http://schemas.microsoft.com/office/word/2015/wordml/symex" mc:Ignorable="w14 w15 w16se w16cid w16 w16cex w16sdtdh w16sdtfl w16du">
   <w:docDefaults>
     <w:rPrDefault>
       <w:rPr>
@@ -4192,7 +3994,6 @@
   <w:style w:type="paragraph" w:default="1" w:styleId="Normal">
     <w:name w:val="Normal"/>
     <w:qFormat/>
-    <w:rsid w:val="000E1A5D"/>
     <w:rPr>
       <w:rFonts w:ascii="Microsoft Sans Serif" w:eastAsia="Microsoft Sans Serif" w:hAnsi="Microsoft Sans Serif" w:cs="Microsoft Sans Serif"/>
     </w:rPr>
@@ -4542,13 +4343,10 @@
       <w:szCs w:val="48"/>
     </w:rPr>
   </w:style>
-  <w:style w:type="character" w:styleId="UnresolvedMention">
-    <w:name w:val="Unresolved Mention"/>
+  <w:style w:type="character" w:customStyle="1" w:styleId="UnresolvedMention3">
+    <w:name w:val="Unresolved Mention3"/>
     <w:basedOn w:val="DefaultParagraphFont"/>
     <w:uiPriority w:val="99"/>
-    <w:semiHidden/>
-    <w:unhideWhenUsed/>
-    <w:rsid w:val="002D7315"/>
     <w:rPr>
       <w:color w:val="605E5C"/>
       <w:shd w:val="clear" w:color="auto" w:fill="E1DFDD"/>
@@ -4558,11 +4356,8 @@
     <w:name w:val="FollowedHyperlink"/>
     <w:basedOn w:val="DefaultParagraphFont"/>
     <w:uiPriority w:val="99"/>
-    <w:semiHidden/>
-    <w:unhideWhenUsed/>
-    <w:rsid w:val="002D7315"/>
     <w:rPr>
-      <w:color w:val="800080" w:themeColor="followedHyperlink"/>
+      <w:color w:val="800080"/>
       <w:u w:val="single"/>
     </w:rPr>
   </w:style>

</xml_diff>